<commit_message>
Added UML use case sequence diagrams 1-4
</commit_message>
<xml_diff>
--- a/documents/Design Document.docx
+++ b/documents/Design Document.docx
@@ -7524,12 +7524,12 @@
           <wp:inline distB="0" distT="0" distL="0" distR="0">
             <wp:extent cx="4202430" cy="3819525"/>
             <wp:effectExtent b="0" l="0" r="0" t="0"/>
-            <wp:docPr id="13" name="image3.jpg"/>
+            <wp:docPr id="16" name="image8.jpg"/>
             <a:graphic>
               <a:graphicData uri="http://schemas.openxmlformats.org/drawingml/2006/picture">
                 <pic:pic>
                   <pic:nvPicPr>
-                    <pic:cNvPr id="0" name="image3.jpg"/>
+                    <pic:cNvPr id="0" name="image8.jpg"/>
                     <pic:cNvPicPr preferRelativeResize="0"/>
                   </pic:nvPicPr>
                   <pic:blipFill>
@@ -7582,6 +7582,175 @@
     </w:p>
     <w:p>
       <w:pPr>
+        <w:rPr/>
+      </w:pPr>
+      <w:r>
+        <w:rPr>
+          <w:rtl w:val="0"/>
+        </w:rPr>
+      </w:r>
+    </w:p>
+    <w:p>
+      <w:pPr>
+        <w:rPr/>
+      </w:pPr>
+      <w:r>
+        <w:rPr>
+          <w:rtl w:val="0"/>
+        </w:rPr>
+      </w:r>
+    </w:p>
+    <w:p>
+      <w:pPr>
+        <w:rPr/>
+      </w:pPr>
+      <w:r>
+        <w:rPr>
+          <w:rtl w:val="0"/>
+        </w:rPr>
+      </w:r>
+    </w:p>
+    <w:p>
+      <w:pPr>
+        <w:rPr/>
+      </w:pPr>
+      <w:r>
+        <w:rPr>
+          <w:rtl w:val="0"/>
+        </w:rPr>
+      </w:r>
+    </w:p>
+    <w:p>
+      <w:pPr>
+        <w:rPr/>
+      </w:pPr>
+      <w:r>
+        <w:rPr>
+          <w:rtl w:val="0"/>
+        </w:rPr>
+      </w:r>
+    </w:p>
+    <w:p>
+      <w:pPr>
+        <w:rPr/>
+      </w:pPr>
+      <w:r>
+        <w:rPr>
+          <w:rtl w:val="0"/>
+        </w:rPr>
+      </w:r>
+    </w:p>
+    <w:p>
+      <w:pPr>
+        <w:rPr/>
+      </w:pPr>
+      <w:r>
+        <w:rPr>
+          <w:rtl w:val="0"/>
+        </w:rPr>
+      </w:r>
+    </w:p>
+    <w:p>
+      <w:pPr>
+        <w:rPr/>
+      </w:pPr>
+      <w:r>
+        <w:rPr>
+          <w:rtl w:val="0"/>
+        </w:rPr>
+      </w:r>
+    </w:p>
+    <w:p>
+      <w:pPr>
+        <w:rPr/>
+      </w:pPr>
+      <w:r>
+        <w:rPr>
+          <w:rtl w:val="0"/>
+        </w:rPr>
+      </w:r>
+    </w:p>
+    <w:p>
+      <w:pPr>
+        <w:rPr/>
+      </w:pPr>
+      <w:r>
+        <w:rPr>
+          <w:rtl w:val="0"/>
+        </w:rPr>
+      </w:r>
+    </w:p>
+    <w:p>
+      <w:pPr>
+        <w:rPr/>
+      </w:pPr>
+      <w:r>
+        <w:rPr>
+          <w:rtl w:val="0"/>
+        </w:rPr>
+      </w:r>
+    </w:p>
+    <w:p>
+      <w:pPr>
+        <w:rPr/>
+      </w:pPr>
+      <w:r>
+        <w:rPr>
+          <w:rtl w:val="0"/>
+        </w:rPr>
+      </w:r>
+    </w:p>
+    <w:p>
+      <w:pPr>
+        <w:rPr/>
+      </w:pPr>
+      <w:r>
+        <w:rPr>
+          <w:rtl w:val="0"/>
+        </w:rPr>
+      </w:r>
+    </w:p>
+    <w:p>
+      <w:pPr>
+        <w:rPr/>
+      </w:pPr>
+      <w:r>
+        <w:rPr>
+          <w:rtl w:val="0"/>
+        </w:rPr>
+      </w:r>
+    </w:p>
+    <w:p>
+      <w:pPr>
+        <w:rPr/>
+      </w:pPr>
+      <w:r>
+        <w:rPr>
+          <w:rtl w:val="0"/>
+        </w:rPr>
+      </w:r>
+    </w:p>
+    <w:p>
+      <w:pPr>
+        <w:jc w:val="center"/>
+        <w:rPr>
+          <w:b w:val="1"/>
+          <w:sz w:val="28"/>
+          <w:szCs w:val="28"/>
+        </w:rPr>
+      </w:pPr>
+      <w:r>
+        <w:rPr>
+          <w:b w:val="1"/>
+          <w:sz w:val="28"/>
+          <w:szCs w:val="28"/>
+          <w:rtl w:val="0"/>
+        </w:rPr>
+        <w:t xml:space="preserve">Class Diagram</w:t>
+      </w:r>
+    </w:p>
+    <w:p>
+      <w:pPr>
         <w:keepNext w:val="0"/>
         <w:keepLines w:val="0"/>
         <w:pageBreakBefore w:val="0"/>
@@ -7598,17 +7767,7 @@
         <w:ind w:left="0" w:right="0" w:firstLine="0"/>
         <w:jc w:val="both"/>
         <w:rPr>
-          <w:rFonts w:ascii="Times New Roman" w:cs="Times New Roman" w:eastAsia="Times New Roman" w:hAnsi="Times New Roman"/>
-          <w:b w:val="0"/>
-          <w:i w:val="0"/>
-          <w:smallCaps w:val="0"/>
-          <w:strike w:val="0"/>
           <w:color w:val="7030a0"/>
-          <w:sz w:val="20"/>
-          <w:szCs w:val="20"/>
-          <w:u w:val="none"/>
-          <w:shd w:fill="auto" w:val="clear"/>
-          <w:vertAlign w:val="baseline"/>
         </w:rPr>
       </w:pPr>
       <w:r>
@@ -7617,14 +7776,14 @@
         </w:rPr>
         <w:drawing>
           <wp:inline distB="114300" distT="114300" distL="114300" distR="114300">
-            <wp:extent cx="5486400" cy="7861300"/>
+            <wp:extent cx="5363372" cy="7681913"/>
             <wp:effectExtent b="0" l="0" r="0" t="0"/>
-            <wp:docPr id="12" name="image7.png"/>
+            <wp:docPr id="12" name="image4.png"/>
             <a:graphic>
               <a:graphicData uri="http://schemas.openxmlformats.org/drawingml/2006/picture">
                 <pic:pic>
                   <pic:nvPicPr>
-                    <pic:cNvPr id="0" name="image7.png"/>
+                    <pic:cNvPr id="0" name="image4.png"/>
                     <pic:cNvPicPr preferRelativeResize="0"/>
                   </pic:nvPicPr>
                   <pic:blipFill>
@@ -7637,7 +7796,7 @@
                   <pic:spPr>
                     <a:xfrm>
                       <a:off x="0" y="0"/>
-                      <a:ext cx="5486400" cy="7861300"/>
+                      <a:ext cx="5363372" cy="7681913"/>
                     </a:xfrm>
                     <a:prstGeom prst="rect"/>
                     <a:ln/>
@@ -7656,6 +7815,931 @@
     </w:p>
     <w:p>
       <w:pPr>
+        <w:spacing w:before="80" w:lineRule="auto"/>
+        <w:ind w:left="540" w:firstLine="0"/>
+        <w:jc w:val="center"/>
+        <w:rPr>
+          <w:rFonts w:ascii="Calibri" w:cs="Calibri" w:eastAsia="Calibri" w:hAnsi="Calibri"/>
+          <w:b w:val="1"/>
+          <w:u w:val="single"/>
+        </w:rPr>
+      </w:pPr>
+      <w:r>
+        <w:rPr>
+          <w:rFonts w:ascii="Calibri" w:cs="Calibri" w:eastAsia="Calibri" w:hAnsi="Calibri"/>
+          <w:b w:val="1"/>
+          <w:u w:val="single"/>
+          <w:rtl w:val="0"/>
+        </w:rPr>
+        <w:t xml:space="preserve">Sequential Diagrams</w:t>
+      </w:r>
+    </w:p>
+    <w:p>
+      <w:pPr>
+        <w:spacing w:before="80" w:lineRule="auto"/>
+        <w:ind w:left="540" w:firstLine="0"/>
+        <w:jc w:val="center"/>
+        <w:rPr>
+          <w:rFonts w:ascii="Calibri" w:cs="Calibri" w:eastAsia="Calibri" w:hAnsi="Calibri"/>
+          <w:b w:val="1"/>
+        </w:rPr>
+      </w:pPr>
+      <w:r>
+        <w:rPr>
+          <w:rtl w:val="0"/>
+        </w:rPr>
+      </w:r>
+    </w:p>
+    <w:p>
+      <w:pPr>
+        <w:spacing w:before="80" w:lineRule="auto"/>
+        <w:ind w:left="540" w:firstLine="0"/>
+        <w:jc w:val="center"/>
+        <w:rPr>
+          <w:rFonts w:ascii="Calibri" w:cs="Calibri" w:eastAsia="Calibri" w:hAnsi="Calibri"/>
+          <w:b w:val="1"/>
+        </w:rPr>
+      </w:pPr>
+      <w:r>
+        <w:rPr>
+          <w:rFonts w:ascii="Calibri" w:cs="Calibri" w:eastAsia="Calibri" w:hAnsi="Calibri"/>
+          <w:b w:val="1"/>
+          <w:rtl w:val="0"/>
+        </w:rPr>
+        <w:t xml:space="preserve">Sequential Diagram Use Case #1000: Create a Chatroom</w:t>
+      </w:r>
+    </w:p>
+    <w:p>
+      <w:pPr>
+        <w:spacing w:before="80" w:lineRule="auto"/>
+        <w:ind w:left="540" w:firstLine="0"/>
+        <w:jc w:val="center"/>
+        <w:rPr>
+          <w:rFonts w:ascii="Calibri" w:cs="Calibri" w:eastAsia="Calibri" w:hAnsi="Calibri"/>
+          <w:b w:val="1"/>
+        </w:rPr>
+      </w:pPr>
+      <w:r>
+        <w:rPr>
+          <w:rFonts w:ascii="Calibri" w:cs="Calibri" w:eastAsia="Calibri" w:hAnsi="Calibri"/>
+          <w:b w:val="1"/>
+        </w:rPr>
+        <w:drawing>
+          <wp:inline distB="0" distT="0" distL="0" distR="0">
+            <wp:extent cx="5486400" cy="5570220"/>
+            <wp:effectExtent b="0" l="0" r="0" t="0"/>
+            <wp:docPr id="22" name="image13.jpg"/>
+            <a:graphic>
+              <a:graphicData uri="http://schemas.openxmlformats.org/drawingml/2006/picture">
+                <pic:pic>
+                  <pic:nvPicPr>
+                    <pic:cNvPr id="0" name="image13.jpg"/>
+                    <pic:cNvPicPr preferRelativeResize="0"/>
+                  </pic:nvPicPr>
+                  <pic:blipFill>
+                    <a:blip r:embed="rId13"/>
+                    <a:srcRect b="0" l="0" r="0" t="0"/>
+                    <a:stretch>
+                      <a:fillRect/>
+                    </a:stretch>
+                  </pic:blipFill>
+                  <pic:spPr>
+                    <a:xfrm>
+                      <a:off x="0" y="0"/>
+                      <a:ext cx="5486400" cy="5570220"/>
+                    </a:xfrm>
+                    <a:prstGeom prst="rect"/>
+                    <a:ln/>
+                  </pic:spPr>
+                </pic:pic>
+              </a:graphicData>
+            </a:graphic>
+          </wp:inline>
+        </w:drawing>
+      </w:r>
+      <w:r>
+        <w:rPr>
+          <w:rtl w:val="0"/>
+        </w:rPr>
+      </w:r>
+    </w:p>
+    <w:p>
+      <w:pPr>
+        <w:spacing w:before="80" w:lineRule="auto"/>
+        <w:ind w:left="540" w:firstLine="0"/>
+        <w:rPr>
+          <w:rFonts w:ascii="Calibri" w:cs="Calibri" w:eastAsia="Calibri" w:hAnsi="Calibri"/>
+        </w:rPr>
+      </w:pPr>
+      <w:r>
+        <w:rPr>
+          <w:rtl w:val="0"/>
+        </w:rPr>
+      </w:r>
+    </w:p>
+    <w:p>
+      <w:pPr>
+        <w:spacing w:before="80" w:lineRule="auto"/>
+        <w:ind w:left="540" w:firstLine="0"/>
+        <w:rPr>
+          <w:rFonts w:ascii="Calibri" w:cs="Calibri" w:eastAsia="Calibri" w:hAnsi="Calibri"/>
+        </w:rPr>
+      </w:pPr>
+      <w:r>
+        <w:rPr>
+          <w:rtl w:val="0"/>
+        </w:rPr>
+      </w:r>
+    </w:p>
+    <w:p>
+      <w:pPr>
+        <w:spacing w:before="80" w:lineRule="auto"/>
+        <w:ind w:left="540" w:firstLine="0"/>
+        <w:jc w:val="center"/>
+        <w:rPr>
+          <w:rFonts w:ascii="Calibri" w:cs="Calibri" w:eastAsia="Calibri" w:hAnsi="Calibri"/>
+        </w:rPr>
+      </w:pPr>
+      <w:r>
+        <w:rPr>
+          <w:rtl w:val="0"/>
+        </w:rPr>
+      </w:r>
+    </w:p>
+    <w:p>
+      <w:pPr>
+        <w:spacing w:before="80" w:lineRule="auto"/>
+        <w:ind w:left="1440" w:firstLine="0"/>
+        <w:jc w:val="center"/>
+        <w:rPr>
+          <w:rFonts w:ascii="Calibri" w:cs="Calibri" w:eastAsia="Calibri" w:hAnsi="Calibri"/>
+          <w:b w:val="1"/>
+        </w:rPr>
+      </w:pPr>
+      <w:r>
+        <w:rPr>
+          <w:rtl w:val="0"/>
+        </w:rPr>
+      </w:r>
+    </w:p>
+    <w:p>
+      <w:pPr>
+        <w:spacing w:before="80" w:lineRule="auto"/>
+        <w:ind w:left="1440" w:firstLine="0"/>
+        <w:jc w:val="center"/>
+        <w:rPr>
+          <w:rFonts w:ascii="Calibri" w:cs="Calibri" w:eastAsia="Calibri" w:hAnsi="Calibri"/>
+          <w:b w:val="1"/>
+        </w:rPr>
+      </w:pPr>
+      <w:r>
+        <w:rPr>
+          <w:rtl w:val="0"/>
+        </w:rPr>
+      </w:r>
+    </w:p>
+    <w:p>
+      <w:pPr>
+        <w:spacing w:before="80" w:lineRule="auto"/>
+        <w:ind w:left="1440" w:firstLine="0"/>
+        <w:jc w:val="center"/>
+        <w:rPr>
+          <w:rFonts w:ascii="Calibri" w:cs="Calibri" w:eastAsia="Calibri" w:hAnsi="Calibri"/>
+          <w:b w:val="1"/>
+        </w:rPr>
+      </w:pPr>
+      <w:r>
+        <w:rPr>
+          <w:rtl w:val="0"/>
+        </w:rPr>
+      </w:r>
+    </w:p>
+    <w:p>
+      <w:pPr>
+        <w:spacing w:before="80" w:lineRule="auto"/>
+        <w:ind w:left="1440" w:firstLine="0"/>
+        <w:jc w:val="center"/>
+        <w:rPr>
+          <w:rFonts w:ascii="Calibri" w:cs="Calibri" w:eastAsia="Calibri" w:hAnsi="Calibri"/>
+          <w:b w:val="1"/>
+        </w:rPr>
+      </w:pPr>
+      <w:r>
+        <w:rPr>
+          <w:rtl w:val="0"/>
+        </w:rPr>
+      </w:r>
+    </w:p>
+    <w:p>
+      <w:pPr>
+        <w:spacing w:before="80" w:lineRule="auto"/>
+        <w:ind w:left="1440" w:firstLine="0"/>
+        <w:jc w:val="center"/>
+        <w:rPr>
+          <w:rFonts w:ascii="Calibri" w:cs="Calibri" w:eastAsia="Calibri" w:hAnsi="Calibri"/>
+          <w:b w:val="1"/>
+        </w:rPr>
+      </w:pPr>
+      <w:r>
+        <w:rPr>
+          <w:rtl w:val="0"/>
+        </w:rPr>
+      </w:r>
+    </w:p>
+    <w:p>
+      <w:pPr>
+        <w:spacing w:before="80" w:lineRule="auto"/>
+        <w:ind w:left="900" w:firstLine="0"/>
+        <w:jc w:val="center"/>
+        <w:rPr>
+          <w:rFonts w:ascii="Calibri" w:cs="Calibri" w:eastAsia="Calibri" w:hAnsi="Calibri"/>
+          <w:b w:val="1"/>
+        </w:rPr>
+      </w:pPr>
+      <w:r>
+        <w:rPr>
+          <w:rFonts w:ascii="Calibri" w:cs="Calibri" w:eastAsia="Calibri" w:hAnsi="Calibri"/>
+          <w:b w:val="1"/>
+          <w:rtl w:val="0"/>
+        </w:rPr>
+        <w:t xml:space="preserve">Sequential Diagram Use Case #2000: Send a message</w:t>
+      </w:r>
+    </w:p>
+    <w:p>
+      <w:pPr>
+        <w:spacing w:before="80" w:lineRule="auto"/>
+        <w:ind w:left="1440" w:firstLine="0"/>
+        <w:jc w:val="center"/>
+        <w:rPr>
+          <w:rFonts w:ascii="Calibri" w:cs="Calibri" w:eastAsia="Calibri" w:hAnsi="Calibri"/>
+          <w:b w:val="1"/>
+        </w:rPr>
+      </w:pPr>
+      <w:r>
+        <w:rPr>
+          <w:rtl w:val="0"/>
+        </w:rPr>
+      </w:r>
+    </w:p>
+    <w:p>
+      <w:pPr>
+        <w:spacing w:before="80" w:lineRule="auto"/>
+        <w:ind w:left="630" w:hanging="180"/>
+        <w:jc w:val="center"/>
+        <w:rPr>
+          <w:rFonts w:ascii="Calibri" w:cs="Calibri" w:eastAsia="Calibri" w:hAnsi="Calibri"/>
+          <w:b w:val="1"/>
+        </w:rPr>
+      </w:pPr>
+      <w:r>
+        <w:rPr>
+          <w:rFonts w:ascii="Calibri" w:cs="Calibri" w:eastAsia="Calibri" w:hAnsi="Calibri"/>
+          <w:b w:val="1"/>
+        </w:rPr>
+        <w:drawing>
+          <wp:inline distB="0" distT="0" distL="0" distR="0">
+            <wp:extent cx="5486400" cy="5494020"/>
+            <wp:effectExtent b="0" l="0" r="0" t="0"/>
+            <wp:docPr id="15" name="image3.jpg"/>
+            <a:graphic>
+              <a:graphicData uri="http://schemas.openxmlformats.org/drawingml/2006/picture">
+                <pic:pic>
+                  <pic:nvPicPr>
+                    <pic:cNvPr id="0" name="image3.jpg"/>
+                    <pic:cNvPicPr preferRelativeResize="0"/>
+                  </pic:nvPicPr>
+                  <pic:blipFill>
+                    <a:blip r:embed="rId14"/>
+                    <a:srcRect b="0" l="0" r="0" t="0"/>
+                    <a:stretch>
+                      <a:fillRect/>
+                    </a:stretch>
+                  </pic:blipFill>
+                  <pic:spPr>
+                    <a:xfrm>
+                      <a:off x="0" y="0"/>
+                      <a:ext cx="5486400" cy="5494020"/>
+                    </a:xfrm>
+                    <a:prstGeom prst="rect"/>
+                    <a:ln/>
+                  </pic:spPr>
+                </pic:pic>
+              </a:graphicData>
+            </a:graphic>
+          </wp:inline>
+        </w:drawing>
+      </w:r>
+      <w:r>
+        <w:rPr>
+          <w:rtl w:val="0"/>
+        </w:rPr>
+      </w:r>
+    </w:p>
+    <w:p>
+      <w:pPr>
+        <w:spacing w:before="80" w:lineRule="auto"/>
+        <w:ind w:left="1440" w:firstLine="0"/>
+        <w:jc w:val="center"/>
+        <w:rPr>
+          <w:rFonts w:ascii="Calibri" w:cs="Calibri" w:eastAsia="Calibri" w:hAnsi="Calibri"/>
+          <w:b w:val="1"/>
+        </w:rPr>
+      </w:pPr>
+      <w:r>
+        <w:rPr>
+          <w:rtl w:val="0"/>
+        </w:rPr>
+      </w:r>
+    </w:p>
+    <w:p>
+      <w:pPr>
+        <w:spacing w:before="80" w:lineRule="auto"/>
+        <w:ind w:left="1440" w:firstLine="0"/>
+        <w:jc w:val="center"/>
+        <w:rPr>
+          <w:rFonts w:ascii="Calibri" w:cs="Calibri" w:eastAsia="Calibri" w:hAnsi="Calibri"/>
+          <w:b w:val="1"/>
+        </w:rPr>
+      </w:pPr>
+      <w:r>
+        <w:rPr>
+          <w:rtl w:val="0"/>
+        </w:rPr>
+      </w:r>
+    </w:p>
+    <w:p>
+      <w:pPr>
+        <w:spacing w:before="80" w:lineRule="auto"/>
+        <w:ind w:left="1440" w:firstLine="0"/>
+        <w:jc w:val="center"/>
+        <w:rPr>
+          <w:rFonts w:ascii="Calibri" w:cs="Calibri" w:eastAsia="Calibri" w:hAnsi="Calibri"/>
+          <w:b w:val="1"/>
+        </w:rPr>
+      </w:pPr>
+      <w:r>
+        <w:rPr>
+          <w:rtl w:val="0"/>
+        </w:rPr>
+      </w:r>
+    </w:p>
+    <w:p>
+      <w:pPr>
+        <w:spacing w:before="80" w:lineRule="auto"/>
+        <w:ind w:left="1440" w:firstLine="0"/>
+        <w:jc w:val="center"/>
+        <w:rPr>
+          <w:rFonts w:ascii="Calibri" w:cs="Calibri" w:eastAsia="Calibri" w:hAnsi="Calibri"/>
+          <w:b w:val="1"/>
+        </w:rPr>
+      </w:pPr>
+      <w:r>
+        <w:rPr>
+          <w:rtl w:val="0"/>
+        </w:rPr>
+      </w:r>
+    </w:p>
+    <w:p>
+      <w:pPr>
+        <w:spacing w:before="80" w:lineRule="auto"/>
+        <w:ind w:left="1440" w:firstLine="0"/>
+        <w:jc w:val="center"/>
+        <w:rPr>
+          <w:rFonts w:ascii="Calibri" w:cs="Calibri" w:eastAsia="Calibri" w:hAnsi="Calibri"/>
+          <w:b w:val="1"/>
+        </w:rPr>
+      </w:pPr>
+      <w:r>
+        <w:rPr>
+          <w:rtl w:val="0"/>
+        </w:rPr>
+      </w:r>
+    </w:p>
+    <w:p>
+      <w:pPr>
+        <w:spacing w:before="80" w:lineRule="auto"/>
+        <w:ind w:left="1440" w:firstLine="0"/>
+        <w:jc w:val="center"/>
+        <w:rPr>
+          <w:rFonts w:ascii="Calibri" w:cs="Calibri" w:eastAsia="Calibri" w:hAnsi="Calibri"/>
+          <w:b w:val="1"/>
+        </w:rPr>
+      </w:pPr>
+      <w:r>
+        <w:rPr>
+          <w:rtl w:val="0"/>
+        </w:rPr>
+      </w:r>
+    </w:p>
+    <w:p>
+      <w:pPr>
+        <w:spacing w:before="80" w:lineRule="auto"/>
+        <w:ind w:left="1440" w:firstLine="0"/>
+        <w:jc w:val="center"/>
+        <w:rPr>
+          <w:rFonts w:ascii="Calibri" w:cs="Calibri" w:eastAsia="Calibri" w:hAnsi="Calibri"/>
+          <w:b w:val="1"/>
+        </w:rPr>
+      </w:pPr>
+      <w:r>
+        <w:rPr>
+          <w:rtl w:val="0"/>
+        </w:rPr>
+      </w:r>
+    </w:p>
+    <w:p>
+      <w:pPr>
+        <w:spacing w:before="80" w:lineRule="auto"/>
+        <w:ind w:left="1440" w:firstLine="0"/>
+        <w:jc w:val="center"/>
+        <w:rPr>
+          <w:rFonts w:ascii="Calibri" w:cs="Calibri" w:eastAsia="Calibri" w:hAnsi="Calibri"/>
+          <w:b w:val="1"/>
+        </w:rPr>
+      </w:pPr>
+      <w:r>
+        <w:rPr>
+          <w:rtl w:val="0"/>
+        </w:rPr>
+      </w:r>
+    </w:p>
+    <w:p>
+      <w:pPr>
+        <w:spacing w:before="80" w:lineRule="auto"/>
+        <w:ind w:left="1440" w:firstLine="0"/>
+        <w:jc w:val="center"/>
+        <w:rPr>
+          <w:rFonts w:ascii="Calibri" w:cs="Calibri" w:eastAsia="Calibri" w:hAnsi="Calibri"/>
+          <w:b w:val="1"/>
+        </w:rPr>
+      </w:pPr>
+      <w:r>
+        <w:rPr>
+          <w:rtl w:val="0"/>
+        </w:rPr>
+      </w:r>
+    </w:p>
+    <w:p>
+      <w:pPr>
+        <w:spacing w:before="80" w:lineRule="auto"/>
+        <w:ind w:left="1260" w:firstLine="0"/>
+        <w:jc w:val="center"/>
+        <w:rPr>
+          <w:rFonts w:ascii="Calibri" w:cs="Calibri" w:eastAsia="Calibri" w:hAnsi="Calibri"/>
+          <w:b w:val="1"/>
+        </w:rPr>
+      </w:pPr>
+      <w:r>
+        <w:rPr>
+          <w:rtl w:val="0"/>
+        </w:rPr>
+      </w:r>
+    </w:p>
+    <w:p>
+      <w:pPr>
+        <w:spacing w:before="80" w:lineRule="auto"/>
+        <w:ind w:left="1260" w:firstLine="0"/>
+        <w:jc w:val="center"/>
+        <w:rPr>
+          <w:rFonts w:ascii="Calibri" w:cs="Calibri" w:eastAsia="Calibri" w:hAnsi="Calibri"/>
+          <w:b w:val="1"/>
+        </w:rPr>
+      </w:pPr>
+      <w:r>
+        <w:rPr>
+          <w:rFonts w:ascii="Calibri" w:cs="Calibri" w:eastAsia="Calibri" w:hAnsi="Calibri"/>
+          <w:b w:val="1"/>
+          <w:rtl w:val="0"/>
+        </w:rPr>
+        <w:t xml:space="preserve">Sequential Diagram Use Case #3000: Access Chat History</w:t>
+      </w:r>
+    </w:p>
+    <w:p>
+      <w:pPr>
+        <w:spacing w:before="80" w:lineRule="auto"/>
+        <w:ind w:left="1440" w:firstLine="0"/>
+        <w:jc w:val="center"/>
+        <w:rPr>
+          <w:rFonts w:ascii="Calibri" w:cs="Calibri" w:eastAsia="Calibri" w:hAnsi="Calibri"/>
+          <w:b w:val="1"/>
+        </w:rPr>
+      </w:pPr>
+      <w:r>
+        <w:rPr>
+          <w:rtl w:val="0"/>
+        </w:rPr>
+      </w:r>
+    </w:p>
+    <w:p>
+      <w:pPr>
+        <w:spacing w:before="80" w:lineRule="auto"/>
+        <w:ind w:left="540" w:firstLine="0"/>
+        <w:jc w:val="center"/>
+        <w:rPr>
+          <w:rFonts w:ascii="Calibri" w:cs="Calibri" w:eastAsia="Calibri" w:hAnsi="Calibri"/>
+        </w:rPr>
+      </w:pPr>
+      <w:r>
+        <w:rPr>
+          <w:rFonts w:ascii="Calibri" w:cs="Calibri" w:eastAsia="Calibri" w:hAnsi="Calibri"/>
+          <w:b w:val="1"/>
+        </w:rPr>
+        <w:drawing>
+          <wp:inline distB="0" distT="0" distL="0" distR="0">
+            <wp:extent cx="5486400" cy="4305300"/>
+            <wp:effectExtent b="0" l="0" r="0" t="0"/>
+            <wp:docPr id="14" name="image1.jpg"/>
+            <a:graphic>
+              <a:graphicData uri="http://schemas.openxmlformats.org/drawingml/2006/picture">
+                <pic:pic>
+                  <pic:nvPicPr>
+                    <pic:cNvPr id="0" name="image1.jpg"/>
+                    <pic:cNvPicPr preferRelativeResize="0"/>
+                  </pic:nvPicPr>
+                  <pic:blipFill>
+                    <a:blip r:embed="rId15"/>
+                    <a:srcRect b="0" l="0" r="0" t="0"/>
+                    <a:stretch>
+                      <a:fillRect/>
+                    </a:stretch>
+                  </pic:blipFill>
+                  <pic:spPr>
+                    <a:xfrm>
+                      <a:off x="0" y="0"/>
+                      <a:ext cx="5486400" cy="4305300"/>
+                    </a:xfrm>
+                    <a:prstGeom prst="rect"/>
+                    <a:ln/>
+                  </pic:spPr>
+                </pic:pic>
+              </a:graphicData>
+            </a:graphic>
+          </wp:inline>
+        </w:drawing>
+      </w:r>
+      <w:r>
+        <w:rPr>
+          <w:rtl w:val="0"/>
+        </w:rPr>
+      </w:r>
+    </w:p>
+    <w:p>
+      <w:pPr>
+        <w:spacing w:before="80" w:lineRule="auto"/>
+        <w:ind w:left="540" w:firstLine="0"/>
+        <w:jc w:val="center"/>
+        <w:rPr>
+          <w:rFonts w:ascii="Calibri" w:cs="Calibri" w:eastAsia="Calibri" w:hAnsi="Calibri"/>
+        </w:rPr>
+      </w:pPr>
+      <w:r>
+        <w:rPr>
+          <w:rtl w:val="0"/>
+        </w:rPr>
+      </w:r>
+    </w:p>
+    <w:p>
+      <w:pPr>
+        <w:spacing w:before="80" w:lineRule="auto"/>
+        <w:ind w:left="540" w:firstLine="0"/>
+        <w:jc w:val="center"/>
+        <w:rPr>
+          <w:rFonts w:ascii="Calibri" w:cs="Calibri" w:eastAsia="Calibri" w:hAnsi="Calibri"/>
+        </w:rPr>
+      </w:pPr>
+      <w:r>
+        <w:rPr>
+          <w:rtl w:val="0"/>
+        </w:rPr>
+      </w:r>
+    </w:p>
+    <w:p>
+      <w:pPr>
+        <w:spacing w:before="80" w:lineRule="auto"/>
+        <w:ind w:left="540" w:firstLine="0"/>
+        <w:jc w:val="center"/>
+        <w:rPr>
+          <w:rFonts w:ascii="Calibri" w:cs="Calibri" w:eastAsia="Calibri" w:hAnsi="Calibri"/>
+        </w:rPr>
+      </w:pPr>
+      <w:r>
+        <w:rPr>
+          <w:rtl w:val="0"/>
+        </w:rPr>
+      </w:r>
+    </w:p>
+    <w:p>
+      <w:pPr>
+        <w:spacing w:before="80" w:lineRule="auto"/>
+        <w:ind w:left="540" w:firstLine="0"/>
+        <w:jc w:val="center"/>
+        <w:rPr>
+          <w:rFonts w:ascii="Calibri" w:cs="Calibri" w:eastAsia="Calibri" w:hAnsi="Calibri"/>
+        </w:rPr>
+      </w:pPr>
+      <w:r>
+        <w:rPr>
+          <w:rtl w:val="0"/>
+        </w:rPr>
+      </w:r>
+    </w:p>
+    <w:p>
+      <w:pPr>
+        <w:spacing w:before="80" w:lineRule="auto"/>
+        <w:ind w:left="540" w:firstLine="0"/>
+        <w:jc w:val="center"/>
+        <w:rPr>
+          <w:rFonts w:ascii="Calibri" w:cs="Calibri" w:eastAsia="Calibri" w:hAnsi="Calibri"/>
+        </w:rPr>
+      </w:pPr>
+      <w:r>
+        <w:rPr>
+          <w:rtl w:val="0"/>
+        </w:rPr>
+      </w:r>
+    </w:p>
+    <w:p>
+      <w:pPr>
+        <w:spacing w:before="80" w:lineRule="auto"/>
+        <w:ind w:left="540" w:firstLine="0"/>
+        <w:jc w:val="center"/>
+        <w:rPr>
+          <w:rFonts w:ascii="Calibri" w:cs="Calibri" w:eastAsia="Calibri" w:hAnsi="Calibri"/>
+        </w:rPr>
+      </w:pPr>
+      <w:r>
+        <w:rPr>
+          <w:rtl w:val="0"/>
+        </w:rPr>
+      </w:r>
+    </w:p>
+    <w:p>
+      <w:pPr>
+        <w:spacing w:before="80" w:lineRule="auto"/>
+        <w:ind w:left="540" w:firstLine="0"/>
+        <w:jc w:val="center"/>
+        <w:rPr>
+          <w:rFonts w:ascii="Calibri" w:cs="Calibri" w:eastAsia="Calibri" w:hAnsi="Calibri"/>
+        </w:rPr>
+      </w:pPr>
+      <w:r>
+        <w:rPr>
+          <w:rtl w:val="0"/>
+        </w:rPr>
+      </w:r>
+    </w:p>
+    <w:p>
+      <w:pPr>
+        <w:spacing w:before="80" w:lineRule="auto"/>
+        <w:ind w:left="540" w:firstLine="0"/>
+        <w:jc w:val="center"/>
+        <w:rPr>
+          <w:rFonts w:ascii="Calibri" w:cs="Calibri" w:eastAsia="Calibri" w:hAnsi="Calibri"/>
+        </w:rPr>
+      </w:pPr>
+      <w:r>
+        <w:rPr>
+          <w:rtl w:val="0"/>
+        </w:rPr>
+      </w:r>
+    </w:p>
+    <w:p>
+      <w:pPr>
+        <w:spacing w:before="80" w:lineRule="auto"/>
+        <w:ind w:left="540" w:firstLine="0"/>
+        <w:jc w:val="center"/>
+        <w:rPr>
+          <w:rFonts w:ascii="Calibri" w:cs="Calibri" w:eastAsia="Calibri" w:hAnsi="Calibri"/>
+        </w:rPr>
+      </w:pPr>
+      <w:r>
+        <w:rPr>
+          <w:rtl w:val="0"/>
+        </w:rPr>
+      </w:r>
+    </w:p>
+    <w:p>
+      <w:pPr>
+        <w:spacing w:before="80" w:lineRule="auto"/>
+        <w:ind w:left="540" w:firstLine="0"/>
+        <w:jc w:val="center"/>
+        <w:rPr>
+          <w:rFonts w:ascii="Calibri" w:cs="Calibri" w:eastAsia="Calibri" w:hAnsi="Calibri"/>
+        </w:rPr>
+      </w:pPr>
+      <w:r>
+        <w:rPr>
+          <w:rtl w:val="0"/>
+        </w:rPr>
+      </w:r>
+    </w:p>
+    <w:p>
+      <w:pPr>
+        <w:spacing w:before="80" w:lineRule="auto"/>
+        <w:ind w:left="1440" w:firstLine="0"/>
+        <w:jc w:val="both"/>
+        <w:rPr>
+          <w:rFonts w:ascii="Calibri" w:cs="Calibri" w:eastAsia="Calibri" w:hAnsi="Calibri"/>
+        </w:rPr>
+      </w:pPr>
+      <w:r>
+        <w:rPr>
+          <w:rtl w:val="0"/>
+        </w:rPr>
+      </w:r>
+    </w:p>
+    <w:p>
+      <w:pPr>
+        <w:spacing w:before="80" w:lineRule="auto"/>
+        <w:ind w:left="1440" w:firstLine="0"/>
+        <w:jc w:val="both"/>
+        <w:rPr>
+          <w:rFonts w:ascii="Calibri" w:cs="Calibri" w:eastAsia="Calibri" w:hAnsi="Calibri"/>
+        </w:rPr>
+      </w:pPr>
+      <w:r>
+        <w:rPr>
+          <w:rtl w:val="0"/>
+        </w:rPr>
+      </w:r>
+    </w:p>
+    <w:p>
+      <w:pPr>
+        <w:spacing w:before="80" w:lineRule="auto"/>
+        <w:ind w:left="1440" w:firstLine="0"/>
+        <w:jc w:val="both"/>
+        <w:rPr>
+          <w:rFonts w:ascii="Calibri" w:cs="Calibri" w:eastAsia="Calibri" w:hAnsi="Calibri"/>
+        </w:rPr>
+      </w:pPr>
+      <w:r>
+        <w:rPr>
+          <w:rtl w:val="0"/>
+        </w:rPr>
+      </w:r>
+    </w:p>
+    <w:p>
+      <w:pPr>
+        <w:spacing w:before="80" w:lineRule="auto"/>
+        <w:ind w:left="1260" w:firstLine="0"/>
+        <w:jc w:val="center"/>
+        <w:rPr>
+          <w:rFonts w:ascii="Calibri" w:cs="Calibri" w:eastAsia="Calibri" w:hAnsi="Calibri"/>
+          <w:b w:val="1"/>
+        </w:rPr>
+      </w:pPr>
+      <w:r>
+        <w:rPr>
+          <w:rtl w:val="0"/>
+        </w:rPr>
+      </w:r>
+    </w:p>
+    <w:p>
+      <w:pPr>
+        <w:spacing w:before="80" w:lineRule="auto"/>
+        <w:ind w:left="1260" w:firstLine="0"/>
+        <w:jc w:val="center"/>
+        <w:rPr>
+          <w:rFonts w:ascii="Calibri" w:cs="Calibri" w:eastAsia="Calibri" w:hAnsi="Calibri"/>
+          <w:b w:val="1"/>
+        </w:rPr>
+      </w:pPr>
+      <w:r>
+        <w:rPr>
+          <w:rtl w:val="0"/>
+        </w:rPr>
+      </w:r>
+    </w:p>
+    <w:p>
+      <w:pPr>
+        <w:spacing w:before="80" w:lineRule="auto"/>
+        <w:ind w:left="1260" w:firstLine="0"/>
+        <w:jc w:val="center"/>
+        <w:rPr>
+          <w:rFonts w:ascii="Calibri" w:cs="Calibri" w:eastAsia="Calibri" w:hAnsi="Calibri"/>
+          <w:b w:val="1"/>
+        </w:rPr>
+      </w:pPr>
+      <w:r>
+        <w:rPr>
+          <w:rFonts w:ascii="Calibri" w:cs="Calibri" w:eastAsia="Calibri" w:hAnsi="Calibri"/>
+          <w:b w:val="1"/>
+          <w:rtl w:val="0"/>
+        </w:rPr>
+        <w:t xml:space="preserve">Sequential Diagram Use Case #4000: Change Password</w:t>
+      </w:r>
+    </w:p>
+    <w:p>
+      <w:pPr>
+        <w:spacing w:before="80" w:lineRule="auto"/>
+        <w:ind w:left="1260" w:firstLine="0"/>
+        <w:jc w:val="center"/>
+        <w:rPr>
+          <w:rFonts w:ascii="Calibri" w:cs="Calibri" w:eastAsia="Calibri" w:hAnsi="Calibri"/>
+          <w:b w:val="1"/>
+        </w:rPr>
+      </w:pPr>
+      <w:r>
+        <w:rPr>
+          <w:rtl w:val="0"/>
+        </w:rPr>
+      </w:r>
+    </w:p>
+    <w:p>
+      <w:pPr>
+        <w:spacing w:before="80" w:lineRule="auto"/>
+        <w:ind w:left="360" w:right="990" w:firstLine="0"/>
+        <w:jc w:val="center"/>
+        <w:rPr>
+          <w:rFonts w:ascii="Calibri" w:cs="Calibri" w:eastAsia="Calibri" w:hAnsi="Calibri"/>
+          <w:b w:val="1"/>
+        </w:rPr>
+      </w:pPr>
+      <w:r>
+        <w:rPr>
+          <w:rFonts w:ascii="Calibri" w:cs="Calibri" w:eastAsia="Calibri" w:hAnsi="Calibri"/>
+          <w:b w:val="1"/>
+        </w:rPr>
+        <w:drawing>
+          <wp:inline distB="0" distT="0" distL="0" distR="0">
+            <wp:extent cx="5486400" cy="5821680"/>
+            <wp:effectExtent b="0" l="0" r="0" t="0"/>
+            <wp:docPr id="13" name="image2.jpg"/>
+            <a:graphic>
+              <a:graphicData uri="http://schemas.openxmlformats.org/drawingml/2006/picture">
+                <pic:pic>
+                  <pic:nvPicPr>
+                    <pic:cNvPr id="0" name="image2.jpg"/>
+                    <pic:cNvPicPr preferRelativeResize="0"/>
+                  </pic:nvPicPr>
+                  <pic:blipFill>
+                    <a:blip r:embed="rId16"/>
+                    <a:srcRect b="0" l="0" r="0" t="0"/>
+                    <a:stretch>
+                      <a:fillRect/>
+                    </a:stretch>
+                  </pic:blipFill>
+                  <pic:spPr>
+                    <a:xfrm>
+                      <a:off x="0" y="0"/>
+                      <a:ext cx="5486400" cy="5821680"/>
+                    </a:xfrm>
+                    <a:prstGeom prst="rect"/>
+                    <a:ln/>
+                  </pic:spPr>
+                </pic:pic>
+              </a:graphicData>
+            </a:graphic>
+          </wp:inline>
+        </w:drawing>
+      </w:r>
+      <w:r>
+        <w:rPr>
+          <w:rtl w:val="0"/>
+        </w:rPr>
+      </w:r>
+    </w:p>
+    <w:p>
+      <w:pPr>
+        <w:spacing w:before="80" w:lineRule="auto"/>
+        <w:ind w:left="1440" w:firstLine="0"/>
+        <w:jc w:val="both"/>
+        <w:rPr>
+          <w:rFonts w:ascii="Calibri" w:cs="Calibri" w:eastAsia="Calibri" w:hAnsi="Calibri"/>
+        </w:rPr>
+      </w:pPr>
+      <w:r>
+        <w:rPr>
+          <w:rtl w:val="0"/>
+        </w:rPr>
+      </w:r>
+    </w:p>
+    <w:p>
+      <w:pPr>
+        <w:pStyle w:val="Heading2"/>
+        <w:ind w:left="0" w:firstLine="0"/>
+        <w:rPr/>
+      </w:pPr>
+      <w:bookmarkStart w:colFirst="0" w:colLast="0" w:name="_heading=h.lnxbz9" w:id="13"/>
+      <w:bookmarkEnd w:id="13"/>
+      <w:r>
+        <w:rPr>
+          <w:rtl w:val="0"/>
+        </w:rPr>
+      </w:r>
+    </w:p>
+    <w:p>
+      <w:pPr>
+        <w:rPr/>
+      </w:pPr>
+      <w:r>
+        <w:rPr>
+          <w:rtl w:val="0"/>
+        </w:rPr>
+      </w:r>
+    </w:p>
+    <w:p>
+      <w:pPr>
         <w:pStyle w:val="Heading2"/>
         <w:numPr>
           <w:ilvl w:val="1"/>
@@ -7664,8 +8748,8 @@
         <w:ind w:left="1440" w:hanging="720"/>
         <w:rPr/>
       </w:pPr>
-      <w:bookmarkStart w:colFirst="0" w:colLast="0" w:name="_heading=h.lnxbz9" w:id="13"/>
-      <w:bookmarkEnd w:id="13"/>
+      <w:bookmarkStart w:colFirst="0" w:colLast="0" w:name="_heading=h.p35tysf7xq1y" w:id="14"/>
+      <w:bookmarkEnd w:id="14"/>
       <w:r>
         <w:rPr>
           <w:rtl w:val="0"/>
@@ -7982,10 +9066,7 @@
     <w:p>
       <w:pPr>
         <w:ind w:left="720" w:firstLine="540"/>
-        <w:rPr>
-          <w:sz w:val="24"/>
-          <w:szCs w:val="24"/>
-        </w:rPr>
+        <w:rPr/>
       </w:pPr>
       <w:r>
         <w:rPr>
@@ -7995,71 +9076,6 @@
         </w:rPr>
         <w:t xml:space="preserve">The Client will be implemented with the aid of the functions and processes given by the JOptionPane library. We will be using a do/while loop with an embedded switch statement to initiate the various methods that are needed for our main menu within our project. Each case will have a method that will accomplish a particular task. These methods will be activated when a button is clicked on within the Client. This process will be used within the possible selections of actions within the main menu and within the Chatrooms.  </w:t>
       </w:r>
-    </w:p>
-    <w:p>
-      <w:pPr>
-        <w:rPr/>
-      </w:pPr>
-      <w:r>
-        <w:rPr>
-          <w:rtl w:val="0"/>
-        </w:rPr>
-      </w:r>
-    </w:p>
-    <w:p>
-      <w:pPr>
-        <w:rPr/>
-      </w:pPr>
-      <w:r>
-        <w:rPr>
-          <w:rtl w:val="0"/>
-        </w:rPr>
-      </w:r>
-    </w:p>
-    <w:p>
-      <w:pPr>
-        <w:rPr/>
-      </w:pPr>
-      <w:r>
-        <w:rPr>
-          <w:rtl w:val="0"/>
-        </w:rPr>
-      </w:r>
-    </w:p>
-    <w:p>
-      <w:pPr>
-        <w:rPr/>
-      </w:pPr>
-      <w:r>
-        <w:rPr>
-          <w:rtl w:val="0"/>
-        </w:rPr>
-      </w:r>
-    </w:p>
-    <w:p>
-      <w:pPr>
-        <w:rPr/>
-      </w:pPr>
-      <w:r>
-        <w:rPr>
-          <w:rtl w:val="0"/>
-        </w:rPr>
-      </w:r>
-    </w:p>
-    <w:p>
-      <w:pPr>
-        <w:rPr/>
-      </w:pPr>
-      <w:r>
-        <w:rPr>
-          <w:rtl w:val="0"/>
-        </w:rPr>
-      </w:r>
-    </w:p>
-    <w:p>
-      <w:pPr>
-        <w:rPr/>
-      </w:pPr>
       <w:r>
         <w:rPr>
           <w:rtl w:val="0"/>
@@ -8086,8 +9102,8 @@
         <w:ind w:left="1440" w:hanging="720"/>
         <w:rPr/>
       </w:pPr>
-      <w:bookmarkStart w:colFirst="0" w:colLast="0" w:name="_heading=h.35nkun2" w:id="14"/>
-      <w:bookmarkEnd w:id="14"/>
+      <w:bookmarkStart w:colFirst="0" w:colLast="0" w:name="_heading=h.35nkun2" w:id="15"/>
+      <w:bookmarkEnd w:id="15"/>
       <w:r>
         <w:rPr>
           <w:rtl w:val="0"/>
@@ -8493,8 +9509,8 @@
         <w:ind w:left="720" w:hanging="720"/>
         <w:rPr/>
       </w:pPr>
-      <w:bookmarkStart w:colFirst="0" w:colLast="0" w:name="_heading=h.1ksv4uv" w:id="15"/>
-      <w:bookmarkEnd w:id="15"/>
+      <w:bookmarkStart w:colFirst="0" w:colLast="0" w:name="_heading=h.1ksv4uv" w:id="16"/>
+      <w:bookmarkEnd w:id="16"/>
       <w:r>
         <w:rPr>
           <w:rtl w:val="0"/>
@@ -8509,8 +9525,8 @@
           <w:color w:val="7030a0"/>
         </w:rPr>
       </w:pPr>
-      <w:bookmarkStart w:colFirst="0" w:colLast="0" w:name="_heading=h.44sinio" w:id="16"/>
-      <w:bookmarkEnd w:id="16"/>
+      <w:bookmarkStart w:colFirst="0" w:colLast="0" w:name="_heading=h.44sinio" w:id="17"/>
+      <w:bookmarkEnd w:id="17"/>
       <w:r>
         <w:rPr>
           <w:rtl w:val="0"/>
@@ -8538,16 +9554,16 @@
           <wp:inline distB="0" distT="0" distL="0" distR="0">
             <wp:extent cx="4021963" cy="2093505"/>
             <wp:effectExtent b="0" l="0" r="0" t="0"/>
-            <wp:docPr descr="A picture containing graphical user interface&#10;&#10;Description automatically generated" id="14" name="image4.jpg"/>
+            <wp:docPr descr="A picture containing graphical user interface&#10;&#10;Description automatically generated" id="17" name="image6.jpg"/>
             <a:graphic>
               <a:graphicData uri="http://schemas.openxmlformats.org/drawingml/2006/picture">
                 <pic:pic>
                   <pic:nvPicPr>
-                    <pic:cNvPr descr="A picture containing graphical user interface&#10;&#10;Description automatically generated" id="0" name="image4.jpg"/>
+                    <pic:cNvPr descr="A picture containing graphical user interface&#10;&#10;Description automatically generated" id="0" name="image6.jpg"/>
                     <pic:cNvPicPr preferRelativeResize="0"/>
                   </pic:nvPicPr>
                   <pic:blipFill>
-                    <a:blip r:embed="rId13"/>
+                    <a:blip r:embed="rId17"/>
                     <a:srcRect b="0" l="0" r="0" t="0"/>
                     <a:stretch>
                       <a:fillRect/>
@@ -8653,16 +9669,16 @@
           <wp:inline distB="0" distT="0" distL="0" distR="0">
             <wp:extent cx="4810125" cy="1628775"/>
             <wp:effectExtent b="0" l="0" r="0" t="0"/>
-            <wp:docPr descr="Diagram&#10;&#10;Description automatically generated" id="16" name="image6.jpg"/>
+            <wp:docPr descr="Diagram&#10;&#10;Description automatically generated" id="19" name="image11.jpg"/>
             <a:graphic>
               <a:graphicData uri="http://schemas.openxmlformats.org/drawingml/2006/picture">
                 <pic:pic>
                   <pic:nvPicPr>
-                    <pic:cNvPr descr="Diagram&#10;&#10;Description automatically generated" id="0" name="image6.jpg"/>
+                    <pic:cNvPr descr="Diagram&#10;&#10;Description automatically generated" id="0" name="image11.jpg"/>
                     <pic:cNvPicPr preferRelativeResize="0"/>
                   </pic:nvPicPr>
                   <pic:blipFill>
-                    <a:blip r:embed="rId14"/>
+                    <a:blip r:embed="rId18"/>
                     <a:srcRect b="0" l="0" r="0" t="0"/>
                     <a:stretch>
                       <a:fillRect/>
@@ -8746,16 +9762,16 @@
           <wp:inline distB="0" distT="0" distL="0" distR="0">
             <wp:extent cx="4038600" cy="2581275"/>
             <wp:effectExtent b="0" l="0" r="0" t="0"/>
-            <wp:docPr descr="Diagram&#10;&#10;Description automatically generated" id="15" name="image2.jpg"/>
+            <wp:docPr descr="Diagram&#10;&#10;Description automatically generated" id="18" name="image7.jpg"/>
             <a:graphic>
               <a:graphicData uri="http://schemas.openxmlformats.org/drawingml/2006/picture">
                 <pic:pic>
                   <pic:nvPicPr>
-                    <pic:cNvPr descr="Diagram&#10;&#10;Description automatically generated" id="0" name="image2.jpg"/>
+                    <pic:cNvPr descr="Diagram&#10;&#10;Description automatically generated" id="0" name="image7.jpg"/>
                     <pic:cNvPicPr preferRelativeResize="0"/>
                   </pic:nvPicPr>
                   <pic:blipFill>
-                    <a:blip r:embed="rId15"/>
+                    <a:blip r:embed="rId19"/>
                     <a:srcRect b="0" l="0" r="0" t="0"/>
                     <a:stretch>
                       <a:fillRect/>
@@ -8868,16 +9884,16 @@
           <wp:inline distB="0" distT="0" distL="0" distR="0">
             <wp:extent cx="3507584" cy="2740718"/>
             <wp:effectExtent b="0" l="0" r="0" t="0"/>
-            <wp:docPr descr="Graphical user interface, application&#10;&#10;Description automatically generated" id="18" name="image5.jpg"/>
+            <wp:docPr descr="Graphical user interface, application&#10;&#10;Description automatically generated" id="21" name="image12.jpg"/>
             <a:graphic>
               <a:graphicData uri="http://schemas.openxmlformats.org/drawingml/2006/picture">
                 <pic:pic>
                   <pic:nvPicPr>
-                    <pic:cNvPr descr="Graphical user interface, application&#10;&#10;Description automatically generated" id="0" name="image5.jpg"/>
+                    <pic:cNvPr descr="Graphical user interface, application&#10;&#10;Description automatically generated" id="0" name="image12.jpg"/>
                     <pic:cNvPicPr preferRelativeResize="0"/>
                   </pic:nvPicPr>
                   <pic:blipFill>
-                    <a:blip r:embed="rId16"/>
+                    <a:blip r:embed="rId20"/>
                     <a:srcRect b="0" l="0" r="0" t="0"/>
                     <a:stretch>
                       <a:fillRect/>
@@ -8930,16 +9946,16 @@
           <wp:inline distB="0" distT="0" distL="0" distR="0">
             <wp:extent cx="5476875" cy="2962275"/>
             <wp:effectExtent b="0" l="0" r="0" t="0"/>
-            <wp:docPr descr="Graphical user interface, text, application, email&#10;&#10;Description automatically generated" id="17" name="image1.jpg"/>
+            <wp:docPr descr="Graphical user interface, text, application, email&#10;&#10;Description automatically generated" id="20" name="image10.jpg"/>
             <a:graphic>
               <a:graphicData uri="http://schemas.openxmlformats.org/drawingml/2006/picture">
                 <pic:pic>
                   <pic:nvPicPr>
-                    <pic:cNvPr descr="Graphical user interface, text, application, email&#10;&#10;Description automatically generated" id="0" name="image1.jpg"/>
+                    <pic:cNvPr descr="Graphical user interface, text, application, email&#10;&#10;Description automatically generated" id="0" name="image10.jpg"/>
                     <pic:cNvPicPr preferRelativeResize="0"/>
                   </pic:nvPicPr>
                   <pic:blipFill>
-                    <a:blip r:embed="rId17"/>
+                    <a:blip r:embed="rId21"/>
                     <a:srcRect b="0" l="0" r="0" t="0"/>
                     <a:stretch>
                       <a:fillRect/>
@@ -9006,10 +10022,10 @@
       <w:pPr>
         <w:rPr/>
         <w:sectPr>
-          <w:headerReference r:id="rId18" w:type="default"/>
-          <w:headerReference r:id="rId19" w:type="first"/>
-          <w:footerReference r:id="rId20" w:type="default"/>
-          <w:footerReference r:id="rId21" w:type="first"/>
+          <w:headerReference r:id="rId22" w:type="default"/>
+          <w:headerReference r:id="rId23" w:type="first"/>
+          <w:footerReference r:id="rId24" w:type="default"/>
+          <w:footerReference r:id="rId25" w:type="first"/>
           <w:type w:val="nextPage"/>
           <w:pgSz w:h="15840" w:w="12240" w:orient="portrait"/>
           <w:pgMar w:bottom="1800" w:top="1440" w:left="1800" w:right="1800" w:header="720" w:footer="1080"/>
@@ -9303,12 +10319,12 @@
               <wp:extent cx="67310" cy="127000"/>
               <wp:effectExtent b="0" l="0" r="0" t="0"/>
               <wp:wrapSquare wrapText="bothSides" distB="0" distT="0" distL="114300" distR="114300"/>
-              <wp:docPr id="10" name="image8.png"/>
+              <wp:docPr id="10" name="image5.png"/>
               <a:graphic>
                 <a:graphicData uri="http://schemas.openxmlformats.org/drawingml/2006/picture">
                   <pic:pic>
                     <pic:nvPicPr>
-                      <pic:cNvPr id="0" name="image8.png"/>
+                      <pic:cNvPr id="0" name="image5.png"/>
                       <pic:cNvPicPr preferRelativeResize="0"/>
                     </pic:nvPicPr>
                     <pic:blipFill>
@@ -11050,7 +12066,7 @@
 
 <file path=customXML/item1.xml><?xml version="1.0" encoding="utf-8"?>
 <go:gDocsCustomXmlDataStorage xmlns:go="http://customooxmlschemas.google.com/" xmlns:r="http://schemas.openxmlformats.org/officeDocument/2006/relationships">
-  <go:docsCustomData xmlns:go="http://customooxmlschemas.google.com/" roundtripDataSignature="AMtx7miN/krnzDfGUjI7lPgN3Kqte5tyDw==">AMUW2mVca/4QUL2vzWZBGwZzJmV4JAxLEGqYrFil+RQfMX5gYyMTrcBOxJnqNNGoQU2V/bqIabqdFkqdGOlBM+3ifpIOA0fz0+YuqkhPZp/tTXRBIQAp1Pwog7NufOEh2JALR5yrk+691yBSa9NaA6/D+NQEg7wka88g5RRv2/u6M99kLgO5GLb1EV3G9OuCEiHynahBmp2L1L55g5ySpqN9Dl4UL+dCBwlpyI4PVpaGWJOxexDSzdtwtNkztFPVxi6hD5Xav21RBSevxYoKy6lNvzrUfwhsWy+3FT1yLg96mQF7GFztmzUfKN1EoEfPc3yNzlFNUV/0g0besdmHwt1vQqGU+jkYvBDqBy2tyyMEyG4oK7CFabM=</go:docsCustomData>
+  <go:docsCustomData xmlns:go="http://customooxmlschemas.google.com/" roundtripDataSignature="AMtx7miK7RyLnwP3GuJ+woWnN5QQOS4waA==">AMUW2mWHIyUt+Jo+pfjaTl/Wy1BGBgXTtGIeyw8BR4z67EnjjsyQmuMe2GWKRT/Da4Jpdfvj4u6o5EHN2LQr43CzRbWAh8117YEIQuRbOfsMVQnXAVISzhNOjCmgtavBnmpR2eCujbApCHQAHwCFcZ0VVrY++Fpmk5MGvkQhrdoBvIo8gv86PYrfuLI+ZOHUSmQPHhyI4r1huNn1I0vYWJLIBLlEpqPUkcMSrM5wvELQtvbhhI6zcUfz17r576y8JNQH3tiQ0aiEM4h8oRVjsixzyRpVotU5Z7gYifpf2V0KDiK7I6EZKOHrUnearmOvCCKqVxZK186IW9jPaCWtNpMM+50UV2+cd38kaKIXPiNfaVDMVkCxtuHkZyqpSaKugdy8CfldGsSP</go:docsCustomData>
 </go:gDocsCustomXmlDataStorage>
 </file>
 

</xml_diff>

<commit_message>
Added client to class diagrams
</commit_message>
<xml_diff>
--- a/documents/Design Document.docx
+++ b/documents/Design Document.docx
@@ -5689,12 +5689,12 @@
           <wp:inline distB="0" distT="0" distL="0" distR="0">
             <wp:extent cx="4202430" cy="3819525"/>
             <wp:effectExtent b="0" l="0" r="0" t="0"/>
-            <wp:docPr id="24" name="image6.jpg"/>
+            <wp:docPr id="24" name="image2.jpg"/>
             <a:graphic>
               <a:graphicData uri="http://schemas.openxmlformats.org/drawingml/2006/picture">
                 <pic:pic>
                   <pic:nvPicPr>
-                    <pic:cNvPr id="0" name="image6.jpg"/>
+                    <pic:cNvPr id="0" name="image2.jpg"/>
                     <pic:cNvPicPr preferRelativeResize="0"/>
                   </pic:nvPicPr>
                   <pic:blipFill>
@@ -5935,7 +5935,7 @@
         </w:rPr>
         <w:drawing>
           <wp:inline distB="114300" distT="114300" distL="114300" distR="114300">
-            <wp:extent cx="5486400" cy="7481888"/>
+            <wp:extent cx="5486400" cy="7505700"/>
             <wp:effectExtent b="0" l="0" r="0" t="0"/>
             <wp:docPr id="30" name="image9.png"/>
             <a:graphic>
@@ -5955,7 +5955,7 @@
                   <pic:spPr>
                     <a:xfrm>
                       <a:off x="0" y="0"/>
-                      <a:ext cx="5486400" cy="7481888"/>
+                      <a:ext cx="5486400" cy="7505700"/>
                     </a:xfrm>
                     <a:prstGeom prst="rect"/>
                     <a:ln/>
@@ -6800,12 +6800,12 @@
           <wp:inline distB="0" distT="0" distL="0" distR="0">
             <wp:extent cx="4021963" cy="2093505"/>
             <wp:effectExtent b="0" l="0" r="0" t="0"/>
-            <wp:docPr descr="A picture containing graphical user interface&#10;&#10;Description automatically generated" id="25" name="image3.jpg"/>
+            <wp:docPr descr="A picture containing graphical user interface&#10;&#10;Description automatically generated" id="25" name="image5.jpg"/>
             <a:graphic>
               <a:graphicData uri="http://schemas.openxmlformats.org/drawingml/2006/picture">
                 <pic:pic>
                   <pic:nvPicPr>
-                    <pic:cNvPr descr="A picture containing graphical user interface&#10;&#10;Description automatically generated" id="0" name="image3.jpg"/>
+                    <pic:cNvPr descr="A picture containing graphical user interface&#10;&#10;Description automatically generated" id="0" name="image5.jpg"/>
                     <pic:cNvPicPr preferRelativeResize="0"/>
                   </pic:nvPicPr>
                   <pic:blipFill>
@@ -6915,12 +6915,12 @@
           <wp:inline distB="0" distT="0" distL="0" distR="0">
             <wp:extent cx="4810125" cy="1628775"/>
             <wp:effectExtent b="0" l="0" r="0" t="0"/>
-            <wp:docPr descr="Diagram&#10;&#10;Description automatically generated" id="27" name="image2.jpg"/>
+            <wp:docPr descr="Diagram&#10;&#10;Description automatically generated" id="27" name="image1.jpg"/>
             <a:graphic>
               <a:graphicData uri="http://schemas.openxmlformats.org/drawingml/2006/picture">
                 <pic:pic>
                   <pic:nvPicPr>
-                    <pic:cNvPr descr="Diagram&#10;&#10;Description automatically generated" id="0" name="image2.jpg"/>
+                    <pic:cNvPr descr="Diagram&#10;&#10;Description automatically generated" id="0" name="image1.jpg"/>
                     <pic:cNvPicPr preferRelativeResize="0"/>
                   </pic:nvPicPr>
                   <pic:blipFill>
@@ -7008,12 +7008,12 @@
           <wp:inline distB="0" distT="0" distL="0" distR="0">
             <wp:extent cx="4038600" cy="2581275"/>
             <wp:effectExtent b="0" l="0" r="0" t="0"/>
-            <wp:docPr descr="Diagram&#10;&#10;Description automatically generated" id="26" name="image1.jpg"/>
+            <wp:docPr descr="Diagram&#10;&#10;Description automatically generated" id="26" name="image3.jpg"/>
             <a:graphic>
               <a:graphicData uri="http://schemas.openxmlformats.org/drawingml/2006/picture">
                 <pic:pic>
                   <pic:nvPicPr>
-                    <pic:cNvPr descr="Diagram&#10;&#10;Description automatically generated" id="0" name="image1.jpg"/>
+                    <pic:cNvPr descr="Diagram&#10;&#10;Description automatically generated" id="0" name="image3.jpg"/>
                     <pic:cNvPicPr preferRelativeResize="0"/>
                   </pic:nvPicPr>
                   <pic:blipFill>
@@ -7130,12 +7130,12 @@
           <wp:inline distB="0" distT="0" distL="0" distR="0">
             <wp:extent cx="3507584" cy="2740718"/>
             <wp:effectExtent b="0" l="0" r="0" t="0"/>
-            <wp:docPr descr="Graphical user interface, application&#10;&#10;Description automatically generated" id="29" name="image7.jpg"/>
+            <wp:docPr descr="Graphical user interface, application&#10;&#10;Description automatically generated" id="29" name="image4.jpg"/>
             <a:graphic>
               <a:graphicData uri="http://schemas.openxmlformats.org/drawingml/2006/picture">
                 <pic:pic>
                   <pic:nvPicPr>
-                    <pic:cNvPr descr="Graphical user interface, application&#10;&#10;Description automatically generated" id="0" name="image7.jpg"/>
+                    <pic:cNvPr descr="Graphical user interface, application&#10;&#10;Description automatically generated" id="0" name="image4.jpg"/>
                     <pic:cNvPicPr preferRelativeResize="0"/>
                   </pic:nvPicPr>
                   <pic:blipFill>
@@ -7192,12 +7192,12 @@
           <wp:inline distB="0" distT="0" distL="0" distR="0">
             <wp:extent cx="5476875" cy="2962275"/>
             <wp:effectExtent b="0" l="0" r="0" t="0"/>
-            <wp:docPr descr="Graphical user interface, text, application, email&#10;&#10;Description automatically generated" id="28" name="image4.jpg"/>
+            <wp:docPr descr="Graphical user interface, text, application, email&#10;&#10;Description automatically generated" id="28" name="image6.jpg"/>
             <a:graphic>
               <a:graphicData uri="http://schemas.openxmlformats.org/drawingml/2006/picture">
                 <pic:pic>
                   <pic:nvPicPr>
-                    <pic:cNvPr descr="Graphical user interface, text, application, email&#10;&#10;Description automatically generated" id="0" name="image4.jpg"/>
+                    <pic:cNvPr descr="Graphical user interface, text, application, email&#10;&#10;Description automatically generated" id="0" name="image6.jpg"/>
                     <pic:cNvPicPr preferRelativeResize="0"/>
                   </pic:nvPicPr>
                   <pic:blipFill>
@@ -7749,12 +7749,12 @@
               <wp:extent cx="89535" cy="40640"/>
               <wp:effectExtent b="0" l="0" r="0" t="0"/>
               <wp:wrapSquare wrapText="bothSides" distB="0" distT="0" distL="114300" distR="114300"/>
-              <wp:docPr id="22" name="image5.png"/>
+              <wp:docPr id="22" name="image7.png"/>
               <a:graphic>
                 <a:graphicData uri="http://schemas.openxmlformats.org/drawingml/2006/picture">
                   <pic:pic>
                     <pic:nvPicPr>
-                      <pic:cNvPr id="0" name="image5.png"/>
+                      <pic:cNvPr id="0" name="image7.png"/>
                       <pic:cNvPicPr preferRelativeResize="0"/>
                     </pic:nvPicPr>
                     <pic:blipFill>
@@ -9186,7 +9186,7 @@
 
 <file path=customXML/item1.xml><?xml version="1.0" encoding="utf-8"?>
 <go:gDocsCustomXmlDataStorage xmlns:go="http://customooxmlschemas.google.com/" xmlns:r="http://schemas.openxmlformats.org/officeDocument/2006/relationships">
-  <go:docsCustomData xmlns:go="http://customooxmlschemas.google.com/" roundtripDataSignature="AMtx7mhjcvV156eTP9q7AbYOZWuEZ/L7cw==">AMUW2mVLNRrOH95E/0qcct1BtOnuR7VQ4EmmPyagncqXpfPBBwWbOqxND1mddG3snJ3YT1vArwMyA5uU0iOpAcmeEfa2Axeb8wLztCRqY8SOmo32NVyN9UF0lnm1qnwhS8WUL0Wno9xEBzCGE49+i//wbQ13kOj4FOHhYEE6OAtaYIxlAhL1nlnGYhUpwFqZy8A+4KEQc5n6Ax5BxacNY20Ax7vhRZ2iWl0Sc4mZqyU8PVhaji7bZGmFYVEsYwi0GJ2yLpU2lVrYE0/gVVJq5mlYys2RaDZD9YAbPFjMbsWVV+fV5YrHbIBcuQcDlES37rhmDdTloNHlbwrV7qHMbacPZIG4wS/1SbptqIVglQ9j/NHV4Fb9Y09MZKx5h7Cm5LxxrkejzJltAKqXZCdh8MRIlzLPyvbo4kWsenLMFuFlBPz7vzuX9XNjj/sPfF6PuRGI8/ibVaXP</go:docsCustomData>
+  <go:docsCustomData xmlns:go="http://customooxmlschemas.google.com/" roundtripDataSignature="AMtx7mhjcvV156eTP9q7AbYOZWuEZ/L7cw==">AMUW2mWKEBhogQisOfg81v7sVihSenumPVwLJwjuXui5OUSXPf2irprtQLtPeiPlJkWaDhAPr6Ce/7B5lYFlrAhF8TEDkRWR8UxvxxQVjavnt0Ckq5cqB/c2vGI0TgdxPP0H8p3VmQikvM+DaKNznAJSC29G0e3NWIa5sUSu4760cVDH4Bw+bnNjxt9H9ycnUSttHu4uKGB05opBrITvcpj/JWW75kns3XfIwxQ3sxPF3P3blB9Dq+LsM06G44DJgYHT8jLfyC7C4P647jBdf6yTu0U087Nkgi1zUzSIqvkhlbYXRrv/hMfS6Jan0JdKyV1yU1RzITtisbtyl0lECsSosGhhZdEfa+T/UySTc8GCAlVOSfufhlYfp2hw0VmPAd8m8dsBDQc0uK9y0j2osIbY2kz7Hkya186xbi4ad5omMDkX8xrktKeGLmsgAn7RKKNL9lmKjA57</go:docsCustomData>
 </go:gDocsCustomXmlDataStorage>
 </file>
 

</xml_diff>